<commit_message>
Lab 5 load (/T-T)/
</commit_message>
<xml_diff>
--- a/Lab/5/Титульник.docx
+++ b/Lab/5/Титульник.docx
@@ -639,7 +639,6 @@
                               <w:rPr>
                                 <w:b/>
                                 <w:bCs/>
-                                <w:lang w:val="en-GB"/>
                               </w:rPr>
                             </w:pPr>
                             <w:r>
@@ -653,7 +652,6 @@
                               <w:rPr>
                                 <w:b/>
                                 <w:bCs/>
-                                <w:lang w:val="en-GB"/>
                               </w:rPr>
                               <w:t>5</w:t>
                             </w:r>
@@ -714,7 +712,7 @@
                               <w:t>«</w:t>
                             </w:r>
                             <w:r>
-                              <w:t>Алгоритмы сортировки</w:t>
+                              <w:t>Работа со структурами</w:t>
                             </w:r>
                             <w:r>
                               <w:t>»</w:t>
@@ -757,7 +755,6 @@
                         <w:rPr>
                           <w:b/>
                           <w:bCs/>
-                          <w:lang w:val="en-GB"/>
                         </w:rPr>
                       </w:pPr>
                       <w:r>
@@ -771,7 +768,6 @@
                         <w:rPr>
                           <w:b/>
                           <w:bCs/>
-                          <w:lang w:val="en-GB"/>
                         </w:rPr>
                         <w:t>5</w:t>
                       </w:r>
@@ -832,7 +828,7 @@
                         <w:t>«</w:t>
                       </w:r>
                       <w:r>
-                        <w:t>Алгоритмы сортировки</w:t>
+                        <w:t>Работа со структурами</w:t>
                       </w:r>
                       <w:r>
                         <w:t>»</w:t>

</xml_diff>

<commit_message>
Labs sort 5 and struct 10
</commit_message>
<xml_diff>
--- a/Lab/5/Титульник.docx
+++ b/Lab/5/Титульник.docx
@@ -653,7 +653,7 @@
                                 <w:b/>
                                 <w:bCs/>
                               </w:rPr>
-                              <w:t>5</w:t>
+                              <w:t>6</w:t>
                             </w:r>
                           </w:p>
                           <w:p>
@@ -712,7 +712,7 @@
                               <w:t>«</w:t>
                             </w:r>
                             <w:r>
-                              <w:t>Работа со структурами</w:t>
+                              <w:t>Алгоритмы сортировки</w:t>
                             </w:r>
                             <w:r>
                               <w:t>»</w:t>
@@ -769,7 +769,7 @@
                           <w:b/>
                           <w:bCs/>
                         </w:rPr>
-                        <w:t>5</w:t>
+                        <w:t>6</w:t>
                       </w:r>
                     </w:p>
                     <w:p>
@@ -828,7 +828,7 @@
                         <w:t>«</w:t>
                       </w:r>
                       <w:r>
-                        <w:t>Работа со структурами</w:t>
+                        <w:t>Алгоритмы сортировки</w:t>
                       </w:r>
                       <w:r>
                         <w:t>»</w:t>

</xml_diff>